<commit_message>
update support for Khmer
</commit_message>
<xml_diff>
--- a/history/Font Support.docx
+++ b/history/Font Support.docx
@@ -1,6 +1,6 @@
 
 <file path=word/document.xml><?xml version="1.0" encoding="utf-8"?>
-<w:document xmlns:wpc="http://schemas.microsoft.com/office/word/2010/wordprocessingCanvas" xmlns:cx="http://schemas.microsoft.com/office/drawing/2014/chartex" xmlns:cx1="http://schemas.microsoft.com/office/drawing/2015/9/8/chartex" xmlns:cx2="http://schemas.microsoft.com/office/drawing/2015/10/21/chartex" xmlns:cx3="http://schemas.microsoft.com/office/drawing/2016/5/9/chartex" xmlns:cx4="http://schemas.microsoft.com/office/drawing/2016/5/10/chartex" xmlns:cx5="http://schemas.microsoft.com/office/drawing/2016/5/11/chartex" xmlns:cx6="http://schemas.microsoft.com/office/drawing/2016/5/12/chartex" xmlns:cx7="http://schemas.microsoft.com/office/drawing/2016/5/13/chartex" xmlns:cx8="http://schemas.microsoft.com/office/drawing/2016/5/14/chartex" xmlns:mc="http://schemas.openxmlformats.org/markup-compatibility/2006" xmlns:aink="http://schemas.microsoft.com/office/drawing/2016/ink" xmlns:am3d="http://schemas.microsoft.com/office/drawing/2017/model3d" xmlns:o="urn:schemas-microsoft-com:office:office" xmlns:oel="http://schemas.microsoft.com/office/2019/extlst" xmlns:r="http://schemas.openxmlformats.org/officeDocument/2006/relationships" xmlns:m="http://schemas.openxmlformats.org/officeDocument/2006/math" xmlns:v="urn:schemas-microsoft-com:vml" xmlns:wp14="http://schemas.microsoft.com/office/word/2010/wordprocessingDrawing" xmlns:wp="http://schemas.openxmlformats.org/drawingml/2006/wordprocessingDrawing" xmlns:w10="urn:schemas-microsoft-com:office:word" xmlns:w="http://schemas.openxmlformats.org/wordprocessingml/2006/main" xmlns:w14="http://schemas.microsoft.com/office/word/2010/wordml" xmlns:w15="http://schemas.microsoft.com/office/word/2012/wordml" xmlns:w16cex="http://schemas.microsoft.com/office/word/2018/wordml/cex" xmlns:w16cid="http://schemas.microsoft.com/office/word/2016/wordml/cid" xmlns:w16="http://schemas.microsoft.com/office/word/2018/wordml" xmlns:w16sdtdh="http://schemas.microsoft.com/office/word/2020/wordml/sdtdatahash" xmlns:w16se="http://schemas.microsoft.com/office/word/2015/wordml/symex" xmlns:wpg="http://schemas.microsoft.com/office/word/2010/wordprocessingGroup" xmlns:wpi="http://schemas.microsoft.com/office/word/2010/wordprocessingInk" xmlns:wne="http://schemas.microsoft.com/office/word/2006/wordml" xmlns:wps="http://schemas.microsoft.com/office/word/2010/wordprocessingShape" mc:Ignorable="w14 w15 w16se w16cid w16 w16cex w16sdtdh wp14">
+<w:document xmlns:wpc="http://schemas.microsoft.com/office/word/2010/wordprocessingCanvas" xmlns:cx="http://schemas.microsoft.com/office/drawing/2014/chartex" xmlns:cx1="http://schemas.microsoft.com/office/drawing/2015/9/8/chartex" xmlns:cx2="http://schemas.microsoft.com/office/drawing/2015/10/21/chartex" xmlns:cx3="http://schemas.microsoft.com/office/drawing/2016/5/9/chartex" xmlns:cx4="http://schemas.microsoft.com/office/drawing/2016/5/10/chartex" xmlns:cx5="http://schemas.microsoft.com/office/drawing/2016/5/11/chartex" xmlns:cx6="http://schemas.microsoft.com/office/drawing/2016/5/12/chartex" xmlns:cx7="http://schemas.microsoft.com/office/drawing/2016/5/13/chartex" xmlns:cx8="http://schemas.microsoft.com/office/drawing/2016/5/14/chartex" xmlns:mc="http://schemas.openxmlformats.org/markup-compatibility/2006" xmlns:aink="http://schemas.microsoft.com/office/drawing/2016/ink" xmlns:am3d="http://schemas.microsoft.com/office/drawing/2017/model3d" xmlns:o="urn:schemas-microsoft-com:office:office" xmlns:oel="http://schemas.microsoft.com/office/2019/extlst" xmlns:r="http://schemas.openxmlformats.org/officeDocument/2006/relationships" xmlns:m="http://schemas.openxmlformats.org/officeDocument/2006/math" xmlns:v="urn:schemas-microsoft-com:vml" xmlns:wp14="http://schemas.microsoft.com/office/word/2010/wordprocessingDrawing" xmlns:wp="http://schemas.openxmlformats.org/drawingml/2006/wordprocessingDrawing" xmlns:w10="urn:schemas-microsoft-com:office:word" xmlns:w="http://schemas.openxmlformats.org/wordprocessingml/2006/main" xmlns:w14="http://schemas.microsoft.com/office/word/2010/wordml" xmlns:w15="http://schemas.microsoft.com/office/word/2012/wordml" xmlns:w16cex="http://schemas.microsoft.com/office/word/2018/wordml/cex" xmlns:w16cid="http://schemas.microsoft.com/office/word/2016/wordml/cid" xmlns:w16="http://schemas.microsoft.com/office/word/2018/wordml" xmlns:w16du="http://schemas.microsoft.com/office/word/2023/wordml/word16du" xmlns:w16sdtdh="http://schemas.microsoft.com/office/word/2020/wordml/sdtdatahash" xmlns:w16se="http://schemas.microsoft.com/office/word/2015/wordml/symex" xmlns:wpg="http://schemas.microsoft.com/office/word/2010/wordprocessingGroup" xmlns:wpi="http://schemas.microsoft.com/office/word/2010/wordprocessingInk" xmlns:wne="http://schemas.microsoft.com/office/word/2006/wordml" xmlns:wps="http://schemas.microsoft.com/office/word/2010/wordprocessingShape" mc:Ignorable="w14 w15 w16se w16cid w16 w16cex w16sdtdh w16du wp14">
   <w:body>
     <w:p>
       <w:pPr>
@@ -460,6 +460,260 @@
         <w:tabs>
           <w:tab w:val="left" w:pos="1701"/>
         </w:tabs>
+      </w:pPr>
+    </w:p>
+    <w:p>
+      <w:pPr>
+        <w:tabs>
+          <w:tab w:val="left" w:pos="1701"/>
+        </w:tabs>
+        <w:rPr>
+          <w:rFonts w:ascii="American Typewriter" w:hAnsi="American Typewriter" w:cs="Apple Chancery"/>
+        </w:rPr>
+      </w:pPr>
+    </w:p>
+    <w:p>
+      <w:pPr>
+        <w:tabs>
+          <w:tab w:val="left" w:pos="1701"/>
+        </w:tabs>
+        <w:rPr>
+          <w:rFonts w:ascii="American Typewriter" w:hAnsi="American Typewriter" w:cs="Apple Chancery"/>
+        </w:rPr>
+      </w:pPr>
+    </w:p>
+    <w:p>
+      <w:pPr>
+        <w:tabs>
+          <w:tab w:val="left" w:pos="1701"/>
+        </w:tabs>
+        <w:rPr>
+          <w:rFonts w:ascii="American Typewriter" w:hAnsi="American Typewriter" w:cs="Apple Chancery"/>
+        </w:rPr>
+      </w:pPr>
+      <w:r>
+        <w:rPr>
+          <w:rFonts w:ascii="American Typewriter" w:hAnsi="American Typewriter" w:cs="Apple Chancery"/>
+        </w:rPr>
+        <w:t>Khmer:</w:t>
+      </w:r>
+    </w:p>
+    <w:p>
+      <w:pPr>
+        <w:pStyle w:val="NormalWeb"/>
+        <w:spacing w:before="0" w:beforeAutospacing="0" w:after="0" w:afterAutospacing="0"/>
+        <w:rPr>
+          <w:rFonts w:ascii="Noto Sans Khmer" w:hAnsi="Noto Sans Khmer" w:cs="Noto Sans Khmer"/>
+        </w:rPr>
+      </w:pPr>
+      <w:r>
+        <w:rPr>
+          <w:rFonts w:ascii="Noto Sans Khmer" w:hAnsi="Noto Sans Khmer" w:cs="Noto Sans Khmer"/>
+          <w:noProof/>
+          <w:bdr w:val="none" w:sz="0" w:space="0" w:color="auto" w:frame="1"/>
+        </w:rPr>
+        <w:drawing>
+          <wp:anchor distT="0" distB="0" distL="114300" distR="114300" simplePos="0" relativeHeight="251658240" behindDoc="1" locked="0" layoutInCell="1" allowOverlap="1" wp14:anchorId="5609F74C" wp14:editId="1053DAF9">
+            <wp:simplePos x="0" y="0"/>
+            <wp:positionH relativeFrom="margin">
+              <wp:align>right</wp:align>
+            </wp:positionH>
+            <wp:positionV relativeFrom="paragraph">
+              <wp:posOffset>302260</wp:posOffset>
+            </wp:positionV>
+            <wp:extent cx="3095625" cy="3832225"/>
+            <wp:effectExtent l="0" t="0" r="9525" b="0"/>
+            <wp:wrapSquare wrapText="bothSides"/>
+            <wp:docPr id="1294397856" name="Picture 1"/>
+            <wp:cNvGraphicFramePr>
+              <a:graphicFrameLocks xmlns:a="http://schemas.openxmlformats.org/drawingml/2006/main" noChangeAspect="1"/>
+            </wp:cNvGraphicFramePr>
+            <a:graphic xmlns:a="http://schemas.openxmlformats.org/drawingml/2006/main">
+              <a:graphicData uri="http://schemas.openxmlformats.org/drawingml/2006/picture">
+                <pic:pic xmlns:pic="http://schemas.openxmlformats.org/drawingml/2006/picture">
+                  <pic:nvPicPr>
+                    <pic:cNvPr id="0" name="Picture 1"/>
+                    <pic:cNvPicPr>
+                      <a:picLocks noChangeAspect="1" noChangeArrowheads="1"/>
+                    </pic:cNvPicPr>
+                  </pic:nvPicPr>
+                  <pic:blipFill rotWithShape="1">
+                    <a:blip r:embed="rId4">
+                      <a:extLst>
+                        <a:ext uri="{28A0092B-C50C-407E-A947-70E740481C1C}">
+                          <a14:useLocalDpi xmlns:a14="http://schemas.microsoft.com/office/drawing/2010/main" val="0"/>
+                        </a:ext>
+                      </a:extLst>
+                    </a:blip>
+                    <a:srcRect r="49730" b="11439"/>
+                    <a:stretch/>
+                  </pic:blipFill>
+                  <pic:spPr bwMode="auto">
+                    <a:xfrm>
+                      <a:off x="0" y="0"/>
+                      <a:ext cx="3095625" cy="3832225"/>
+                    </a:xfrm>
+                    <a:prstGeom prst="rect">
+                      <a:avLst/>
+                    </a:prstGeom>
+                    <a:noFill/>
+                    <a:ln>
+                      <a:noFill/>
+                    </a:ln>
+                    <a:extLst>
+                      <a:ext uri="{53640926-AAD7-44D8-BBD7-CCE9431645EC}">
+                        <a14:shadowObscured xmlns:a14="http://schemas.microsoft.com/office/drawing/2010/main"/>
+                      </a:ext>
+                    </a:extLst>
+                  </pic:spPr>
+                </pic:pic>
+              </a:graphicData>
+            </a:graphic>
+            <wp14:sizeRelH relativeFrom="margin">
+              <wp14:pctWidth>0</wp14:pctWidth>
+            </wp14:sizeRelH>
+            <wp14:sizeRelV relativeFrom="margin">
+              <wp14:pctHeight>0</wp14:pctHeight>
+            </wp14:sizeRelV>
+          </wp:anchor>
+        </w:drawing>
+      </w:r>
+      <w:r>
+        <w:rPr>
+          <w:rFonts w:ascii="Noto Sans Khmer" w:hAnsi="Noto Sans Khmer" w:cs="Noto Sans Khmer"/>
+          <w:color w:val="000000"/>
+          <w:sz w:val="70"/>
+          <w:szCs w:val="70"/>
+        </w:rPr>
+        <w:t>54មនុស្ស</w:t>
+      </w:r>
+    </w:p>
+    <w:p>
+      <w:pPr>
+        <w:pStyle w:val="NormalWeb"/>
+        <w:spacing w:before="0" w:beforeAutospacing="0" w:after="0" w:afterAutospacing="0"/>
+        <w:rPr>
+          <w:rFonts w:ascii="Noto Sans Khmer" w:hAnsi="Noto Sans Khmer" w:cs="Noto Sans Khmer"/>
+        </w:rPr>
+      </w:pPr>
+      <w:r>
+        <w:rPr>
+          <w:rFonts w:ascii="Noto Sans Khmer" w:hAnsi="Noto Sans Khmer" w:cs="Noto Sans Khmer"/>
+          <w:color w:val="000000"/>
+          <w:sz w:val="70"/>
+          <w:szCs w:val="70"/>
+        </w:rPr>
+        <w:t>12ចៅក្រម</w:t>
+      </w:r>
+    </w:p>
+    <w:p>
+      <w:pPr>
+        <w:pStyle w:val="NormalWeb"/>
+        <w:spacing w:before="0" w:beforeAutospacing="0" w:after="0" w:afterAutospacing="0"/>
+        <w:rPr>
+          <w:rFonts w:ascii="Noto Sans Khmer" w:hAnsi="Noto Sans Khmer" w:cs="Noto Sans Khmer"/>
+        </w:rPr>
+      </w:pPr>
+      <w:r>
+        <w:rPr>
+          <w:rFonts w:ascii="Noto Sans Khmer" w:hAnsi="Noto Sans Khmer" w:cs="Noto Sans Khmer"/>
+          <w:color w:val="000000"/>
+          <w:sz w:val="70"/>
+          <w:szCs w:val="70"/>
+        </w:rPr>
+        <w:t>19ហោរា</w:t>
+      </w:r>
+    </w:p>
+    <w:p>
+      <w:pPr>
+        <w:pStyle w:val="NormalWeb"/>
+        <w:spacing w:before="0" w:beforeAutospacing="0" w:after="0" w:afterAutospacing="0"/>
+        <w:rPr>
+          <w:rFonts w:ascii="Noto Sans Khmer" w:hAnsi="Noto Sans Khmer" w:cs="Noto Sans Khmer"/>
+        </w:rPr>
+      </w:pPr>
+      <w:r>
+        <w:rPr>
+          <w:rFonts w:ascii="Noto Sans Khmer" w:hAnsi="Noto Sans Khmer" w:cs="Noto Sans Khmer"/>
+          <w:color w:val="000000"/>
+          <w:sz w:val="70"/>
+          <w:szCs w:val="70"/>
+        </w:rPr>
+        <w:t>53ស្តេច</w:t>
+      </w:r>
+    </w:p>
+    <w:p>
+      <w:pPr>
+        <w:pStyle w:val="NormalWeb"/>
+        <w:spacing w:before="0" w:beforeAutospacing="0" w:after="0" w:afterAutospacing="0"/>
+        <w:rPr>
+          <w:rFonts w:ascii="Noto Sans Khmer" w:hAnsi="Noto Sans Khmer" w:cs="Noto Sans Khmer"/>
+        </w:rPr>
+      </w:pPr>
+      <w:r>
+        <w:rPr>
+          <w:rFonts w:ascii="Noto Sans Khmer" w:hAnsi="Noto Sans Khmer" w:cs="Noto Sans Khmer"/>
+          <w:color w:val="000000"/>
+          <w:sz w:val="70"/>
+          <w:szCs w:val="70"/>
+        </w:rPr>
+        <w:t>82រយៈពេល</w:t>
+      </w:r>
+    </w:p>
+    <w:p>
+      <w:pPr>
+        <w:pStyle w:val="NormalWeb"/>
+        <w:spacing w:before="0" w:beforeAutospacing="0" w:after="0" w:afterAutospacing="0"/>
+        <w:rPr>
+          <w:rFonts w:ascii="Noto Sans Khmer" w:hAnsi="Noto Sans Khmer" w:cs="Noto Sans Khmer"/>
+        </w:rPr>
+      </w:pPr>
+      <w:r>
+        <w:rPr>
+          <w:rFonts w:ascii="Noto Sans Khmer" w:hAnsi="Noto Sans Khmer" w:cs="Noto Sans Khmer"/>
+          <w:color w:val="000000"/>
+          <w:sz w:val="70"/>
+          <w:szCs w:val="70"/>
+        </w:rPr>
+        <w:t>37ព្រឹត្តិការណ៍</w:t>
+      </w:r>
+    </w:p>
+    <w:p>
+      <w:pPr>
+        <w:pStyle w:val="NormalWeb"/>
+        <w:spacing w:before="0" w:beforeAutospacing="0" w:after="0" w:afterAutospacing="0"/>
+        <w:rPr>
+          <w:rFonts w:ascii="Noto Sans Khmer" w:hAnsi="Noto Sans Khmer" w:cs="Noto Sans Khmer"/>
+        </w:rPr>
+      </w:pPr>
+      <w:r>
+        <w:rPr>
+          <w:rFonts w:ascii="Noto Sans Khmer" w:hAnsi="Noto Sans Khmer" w:cs="Noto Sans Khmer"/>
+          <w:color w:val="000000"/>
+          <w:sz w:val="70"/>
+          <w:szCs w:val="70"/>
+        </w:rPr>
+        <w:t>18វត្ថុឬវត្ថុ</w:t>
+      </w:r>
+    </w:p>
+    <w:p>
+      <w:pPr>
+        <w:tabs>
+          <w:tab w:val="left" w:pos="1701"/>
+        </w:tabs>
+        <w:rPr>
+          <w:rFonts w:ascii="American Typewriter" w:hAnsi="American Typewriter" w:cs="Apple Chancery"/>
+        </w:rPr>
+      </w:pPr>
+    </w:p>
+    <w:p>
+      <w:pPr>
+        <w:tabs>
+          <w:tab w:val="left" w:pos="1701"/>
+        </w:tabs>
+        <w:rPr>
+          <w:rFonts w:ascii="American Typewriter" w:hAnsi="American Typewriter" w:cs="Apple Chancery"/>
+        </w:rPr>
       </w:pPr>
     </w:p>
     <w:p>
@@ -483,7 +737,7 @@
 </file>
 
 <file path=word/styles.xml><?xml version="1.0" encoding="utf-8"?>
-<w:styles xmlns:mc="http://schemas.openxmlformats.org/markup-compatibility/2006" xmlns:r="http://schemas.openxmlformats.org/officeDocument/2006/relationships" xmlns:w="http://schemas.openxmlformats.org/wordprocessingml/2006/main" xmlns:w14="http://schemas.microsoft.com/office/word/2010/wordml" xmlns:w15="http://schemas.microsoft.com/office/word/2012/wordml" xmlns:w16cex="http://schemas.microsoft.com/office/word/2018/wordml/cex" xmlns:w16cid="http://schemas.microsoft.com/office/word/2016/wordml/cid" xmlns:w16="http://schemas.microsoft.com/office/word/2018/wordml" xmlns:w16sdtdh="http://schemas.microsoft.com/office/word/2020/wordml/sdtdatahash" xmlns:w16se="http://schemas.microsoft.com/office/word/2015/wordml/symex" mc:Ignorable="w14 w15 w16se w16cid w16 w16cex w16sdtdh">
+<w:styles xmlns:mc="http://schemas.openxmlformats.org/markup-compatibility/2006" xmlns:r="http://schemas.openxmlformats.org/officeDocument/2006/relationships" xmlns:w="http://schemas.openxmlformats.org/wordprocessingml/2006/main" xmlns:w14="http://schemas.microsoft.com/office/word/2010/wordml" xmlns:w15="http://schemas.microsoft.com/office/word/2012/wordml" xmlns:w16cex="http://schemas.microsoft.com/office/word/2018/wordml/cex" xmlns:w16cid="http://schemas.microsoft.com/office/word/2016/wordml/cid" xmlns:w16="http://schemas.microsoft.com/office/word/2018/wordml" xmlns:w16du="http://schemas.microsoft.com/office/word/2023/wordml/word16du" xmlns:w16sdtdh="http://schemas.microsoft.com/office/word/2020/wordml/sdtdatahash" xmlns:w16se="http://schemas.microsoft.com/office/word/2015/wordml/symex" mc:Ignorable="w14 w15 w16se w16cid w16 w16cex w16sdtdh w16du">
   <w:docDefaults>
     <w:rPrDefault>
       <w:rPr>
@@ -906,6 +1160,23 @@
     <w:semiHidden/>
     <w:unhideWhenUsed/>
   </w:style>
+  <w:style w:type="paragraph" w:styleId="NormalWeb">
+    <w:name w:val="Normal (Web)"/>
+    <w:basedOn w:val="Normal"/>
+    <w:uiPriority w:val="99"/>
+    <w:semiHidden/>
+    <w:unhideWhenUsed/>
+    <w:rsid w:val="00F63519"/>
+    <w:pPr>
+      <w:spacing w:before="100" w:beforeAutospacing="1" w:after="100" w:afterAutospacing="1"/>
+    </w:pPr>
+    <w:rPr>
+      <w:rFonts w:ascii="Times New Roman" w:eastAsia="Times New Roman" w:hAnsi="Times New Roman" w:cs="Times New Roman"/>
+      <w:kern w:val="0"/>
+      <w:lang w:val="en-DE" w:eastAsia="en-DE"/>
+      <w14:ligatures w14:val="none"/>
+    </w:rPr>
+  </w:style>
 </w:styles>
 </file>
 

</xml_diff>